<commit_message>
Aggiornati Casi d'uso RFR1 E RFR2
Modifica flusso di eventi

Co-Authored-By: Marco Dello Buono <marcoproduction@users.noreply.github.com>
</commit_message>
<xml_diff>
--- a/Documents/Eat&Reorder - Use Cases documents/UC RFR Gestione Ristorante/RFR1 - InserisciProdotto.docx
+++ b/Documents/Eat&Reorder - Use Cases documents/UC RFR Gestione Ristorante/RFR1 - InserisciProdotto.docx
@@ -69,20 +69,8 @@
                 <w:sz w:val="24"/>
                 <w:szCs w:val="24"/>
               </w:rPr>
-              <w:t xml:space="preserve">RFR1 - </w:t>
-            </w:r>
-            <w:proofErr w:type="spellStart"/>
-            <w:r>
-              <w:rPr>
-                <w:rFonts w:cstheme="minorHAnsi"/>
-                <w:b/>
-                <w:bCs/>
-                <w:sz w:val="24"/>
-                <w:szCs w:val="24"/>
-              </w:rPr>
-              <w:t>InserisciProdotto</w:t>
-            </w:r>
-            <w:proofErr w:type="spellEnd"/>
+              <w:t>RFR1 - InserisciProdotto</w:t>
+            </w:r>
           </w:p>
         </w:tc>
       </w:tr>
@@ -194,18 +182,10 @@
                 <w:rFonts w:cstheme="minorHAnsi"/>
                 <w:b/>
                 <w:bCs/>
-              </w:rPr>
-            </w:pPr>
-            <w:r>
-              <w:rPr>
-                <w:rFonts w:cstheme="minorHAnsi"/>
-                <w:b/>
-                <w:bCs/>
                 <w:sz w:val="24"/>
                 <w:szCs w:val="24"/>
               </w:rPr>
-              <w:t xml:space="preserve">L’Azienda </w:t>
-            </w:r>
+            </w:pPr>
             <w:r>
               <w:rPr>
                 <w:rFonts w:cstheme="minorHAnsi"/>
@@ -214,7 +194,7 @@
                 <w:sz w:val="24"/>
                 <w:szCs w:val="24"/>
               </w:rPr>
-              <w:t>deve essere</w:t>
+              <w:t xml:space="preserve">L’Azienda </w:t>
             </w:r>
             <w:r>
               <w:rPr>
@@ -224,7 +204,7 @@
                 <w:sz w:val="24"/>
                 <w:szCs w:val="24"/>
               </w:rPr>
-              <w:t xml:space="preserve"> </w:t>
+              <w:t>deve essere</w:t>
             </w:r>
             <w:r>
               <w:rPr>
@@ -234,7 +214,7 @@
                 <w:sz w:val="24"/>
                 <w:szCs w:val="24"/>
               </w:rPr>
-              <w:t>già loggata</w:t>
+              <w:t xml:space="preserve"> loggata</w:t>
             </w:r>
             <w:r>
               <w:rPr>
@@ -295,6 +275,23 @@
                 <w:szCs w:val="24"/>
               </w:rPr>
               <w:t>.</w:t>
+            </w:r>
+          </w:p>
+          <w:p>
+            <w:pPr>
+              <w:rPr>
+                <w:rFonts w:cstheme="minorHAnsi"/>
+                <w:b/>
+                <w:bCs/>
+              </w:rPr>
+            </w:pPr>
+            <w:r>
+              <w:rPr>
+                <w:rFonts w:cstheme="minorHAnsi"/>
+                <w:b/>
+                <w:bCs/>
+              </w:rPr>
+              <w:t>L’Azienda visualizza la pagina principale di Eat &amp; Reorder</w:t>
             </w:r>
           </w:p>
         </w:tc>
@@ -481,30 +478,12 @@
           </w:p>
           <w:p>
             <w:pPr>
-              <w:rPr>
-                <w:rFonts w:asciiTheme="majorHAnsi" w:hAnsiTheme="majorHAnsi" w:cstheme="majorHAnsi"/>
-                <w:b/>
-                <w:bCs/>
-              </w:rPr>
-            </w:pPr>
-          </w:p>
-          <w:p>
-            <w:pPr>
-              <w:rPr>
-                <w:rFonts w:asciiTheme="majorHAnsi" w:hAnsiTheme="majorHAnsi" w:cstheme="majorHAnsi"/>
-                <w:b/>
-                <w:bCs/>
-              </w:rPr>
-            </w:pPr>
-          </w:p>
-          <w:p>
-            <w:pPr>
               <w:pStyle w:val="Paragrafoelenco"/>
               <w:numPr>
                 <w:ilvl w:val="0"/>
-                <w:numId w:val="14"/>
+                <w:numId w:val="17"/>
               </w:numPr>
-              <w:ind w:left="373"/>
+              <w:ind w:left="365"/>
               <w:rPr>
                 <w:rFonts w:asciiTheme="majorHAnsi" w:hAnsiTheme="majorHAnsi" w:cstheme="majorHAnsi"/>
                 <w:b/>
@@ -590,7 +569,7 @@
               <w:pStyle w:val="Paragrafoelenco"/>
               <w:numPr>
                 <w:ilvl w:val="0"/>
-                <w:numId w:val="14"/>
+                <w:numId w:val="17"/>
               </w:numPr>
               <w:ind w:left="373"/>
               <w:rPr>
@@ -673,7 +652,7 @@
               <w:pStyle w:val="Paragrafoelenco"/>
               <w:numPr>
                 <w:ilvl w:val="0"/>
-                <w:numId w:val="13"/>
+                <w:numId w:val="16"/>
               </w:numPr>
               <w:ind w:left="369"/>
               <w:rPr>
@@ -690,47 +669,21 @@
               </w:rPr>
               <w:t xml:space="preserve">Il Sistema visualizza il </w:t>
             </w:r>
-            <w:proofErr w:type="spellStart"/>
-            <w:r>
-              <w:rPr>
-                <w:rFonts w:asciiTheme="majorHAnsi" w:hAnsiTheme="majorHAnsi" w:cstheme="majorHAnsi"/>
-                <w:b/>
-                <w:bCs/>
-              </w:rPr>
-              <w:t>form</w:t>
-            </w:r>
-            <w:proofErr w:type="spellEnd"/>
-            <w:r>
-              <w:rPr>
-                <w:rFonts w:asciiTheme="majorHAnsi" w:hAnsiTheme="majorHAnsi" w:cstheme="majorHAnsi"/>
-                <w:b/>
-                <w:bCs/>
-              </w:rPr>
-              <w:t xml:space="preserve"> per l’inserimento del prodotto con i seguenti campi</w:t>
-            </w:r>
-            <w:r>
-              <w:rPr>
-                <w:rFonts w:asciiTheme="majorHAnsi" w:hAnsiTheme="majorHAnsi" w:cstheme="majorHAnsi"/>
-                <w:b/>
-                <w:bCs/>
-              </w:rPr>
-              <w:t xml:space="preserve">: </w:t>
-            </w:r>
-            <w:r>
-              <w:rPr>
-                <w:rFonts w:asciiTheme="majorHAnsi" w:hAnsiTheme="majorHAnsi" w:cstheme="majorHAnsi"/>
-                <w:b/>
-                <w:bCs/>
-              </w:rPr>
-              <w:t xml:space="preserve">nome del prodotto, </w:t>
-            </w:r>
-            <w:r>
-              <w:rPr>
-                <w:rFonts w:asciiTheme="majorHAnsi" w:hAnsiTheme="majorHAnsi" w:cstheme="majorHAnsi"/>
-                <w:b/>
-                <w:bCs/>
-              </w:rPr>
-              <w:t xml:space="preserve">descrizione, ingredienti, immagine e prezzo. </w:t>
+            <w:r>
+              <w:rPr>
+                <w:rFonts w:asciiTheme="majorHAnsi" w:hAnsiTheme="majorHAnsi" w:cstheme="majorHAnsi"/>
+                <w:b/>
+                <w:bCs/>
+              </w:rPr>
+              <w:t>form per l’inserimento del prodotto</w:t>
+            </w:r>
+            <w:r>
+              <w:rPr>
+                <w:rFonts w:asciiTheme="majorHAnsi" w:hAnsiTheme="majorHAnsi" w:cstheme="majorHAnsi"/>
+                <w:b/>
+                <w:bCs/>
+              </w:rPr>
+              <w:t>.</w:t>
             </w:r>
           </w:p>
           <w:p>
@@ -743,8 +696,28 @@
                 <w:bCs/>
               </w:rPr>
             </w:pPr>
-            <w:bookmarkStart w:id="0" w:name="_GoBack"/>
-            <w:bookmarkEnd w:id="0"/>
+          </w:p>
+          <w:p>
+            <w:pPr>
+              <w:pStyle w:val="Paragrafoelenco"/>
+              <w:ind w:left="380"/>
+              <w:rPr>
+                <w:rFonts w:asciiTheme="majorHAnsi" w:hAnsiTheme="majorHAnsi" w:cstheme="majorHAnsi"/>
+                <w:b/>
+                <w:bCs/>
+              </w:rPr>
+            </w:pPr>
+          </w:p>
+          <w:p>
+            <w:pPr>
+              <w:pStyle w:val="Paragrafoelenco"/>
+              <w:ind w:left="380"/>
+              <w:rPr>
+                <w:rFonts w:asciiTheme="majorHAnsi" w:hAnsiTheme="majorHAnsi" w:cstheme="majorHAnsi"/>
+                <w:b/>
+                <w:bCs/>
+              </w:rPr>
+            </w:pPr>
           </w:p>
           <w:p>
             <w:pPr>
@@ -847,9 +820,8 @@
               <w:pStyle w:val="Paragrafoelenco"/>
               <w:numPr>
                 <w:ilvl w:val="0"/>
-                <w:numId w:val="15"/>
+                <w:numId w:val="18"/>
               </w:numPr>
-              <w:ind w:left="369"/>
               <w:rPr>
                 <w:rFonts w:asciiTheme="majorHAnsi" w:hAnsiTheme="majorHAnsi" w:cstheme="majorHAnsi"/>
                 <w:b/>
@@ -878,16 +850,48 @@
                 <w:b/>
                 <w:bCs/>
               </w:rPr>
-              <w:t xml:space="preserve">istema aggiorna il </w:t>
-            </w:r>
-            <w:r>
-              <w:rPr>
-                <w:rFonts w:asciiTheme="majorHAnsi" w:hAnsiTheme="majorHAnsi" w:cstheme="majorHAnsi"/>
-                <w:b/>
-                <w:bCs/>
-              </w:rPr>
-              <w:t>catalogo</w:t>
-            </w:r>
+              <w:t xml:space="preserve">istema </w:t>
+            </w:r>
+            <w:r>
+              <w:rPr>
+                <w:rFonts w:asciiTheme="majorHAnsi" w:hAnsiTheme="majorHAnsi" w:cstheme="majorHAnsi"/>
+                <w:b/>
+                <w:bCs/>
+              </w:rPr>
+              <w:t>inserisce il prodotto nel catalogo dell’azienda.</w:t>
+            </w:r>
+          </w:p>
+          <w:p>
+            <w:pPr>
+              <w:pStyle w:val="Paragrafoelenco"/>
+              <w:numPr>
+                <w:ilvl w:val="0"/>
+                <w:numId w:val="18"/>
+              </w:numPr>
+              <w:rPr>
+                <w:rFonts w:asciiTheme="majorHAnsi" w:hAnsiTheme="majorHAnsi" w:cstheme="majorHAnsi"/>
+                <w:b/>
+                <w:bCs/>
+              </w:rPr>
+            </w:pPr>
+            <w:r>
+              <w:rPr>
+                <w:rFonts w:asciiTheme="majorHAnsi" w:hAnsiTheme="majorHAnsi" w:cstheme="majorHAnsi"/>
+                <w:b/>
+                <w:bCs/>
+              </w:rPr>
+              <w:t>Il sistema visualizza il catalogo aggiornato</w:t>
+            </w:r>
+          </w:p>
+          <w:p>
+            <w:pPr>
+              <w:pStyle w:val="Paragrafoelenco"/>
+              <w:rPr>
+                <w:rFonts w:asciiTheme="majorHAnsi" w:hAnsiTheme="majorHAnsi" w:cstheme="majorHAnsi"/>
+                <w:b/>
+                <w:bCs/>
+              </w:rPr>
+            </w:pPr>
           </w:p>
         </w:tc>
       </w:tr>
@@ -959,6 +963,18 @@
               </w:rPr>
               <w:t>ha inserito il nuovo prodotto nel catalogo</w:t>
             </w:r>
+            <w:r>
+              <w:rPr>
+                <w:rFonts w:cstheme="minorHAnsi"/>
+                <w:b/>
+                <w:bCs/>
+                <w:sz w:val="24"/>
+                <w:szCs w:val="24"/>
+              </w:rPr>
+              <w:t xml:space="preserve">  e visualizza il listino aggiornato</w:t>
+            </w:r>
+            <w:bookmarkStart w:id="0" w:name="_GoBack"/>
+            <w:bookmarkEnd w:id="0"/>
           </w:p>
         </w:tc>
       </w:tr>
@@ -1026,6 +1042,97 @@
 <file path=word/numbering.xml><?xml version="1.0" encoding="utf-8"?>
 <w:numbering xmlns:wpc="http://schemas.microsoft.com/office/word/2010/wordprocessingCanvas" xmlns:cx="http://schemas.microsoft.com/office/drawing/2014/chartex" xmlns:cx1="http://schemas.microsoft.com/office/drawing/2015/9/8/chartex" xmlns:cx2="http://schemas.microsoft.com/office/drawing/2015/10/21/chartex" xmlns:cx3="http://schemas.microsoft.com/office/drawing/2016/5/9/chartex" xmlns:cx4="http://schemas.microsoft.com/office/drawing/2016/5/10/chartex" xmlns:cx5="http://schemas.microsoft.com/office/drawing/2016/5/11/chartex" xmlns:cx6="http://schemas.microsoft.com/office/drawing/2016/5/12/chartex" xmlns:cx7="http://schemas.microsoft.com/office/drawing/2016/5/13/chartex" xmlns:cx8="http://schemas.microsoft.com/office/drawing/2016/5/14/chartex" xmlns:mc="http://schemas.openxmlformats.org/markup-compatibility/2006" xmlns:aink="http://schemas.microsoft.com/office/drawing/2016/ink" xmlns:am3d="http://schemas.microsoft.com/office/drawing/2017/model3d" xmlns:o="urn:schemas-microsoft-com:office:office" xmlns:r="http://schemas.openxmlformats.org/officeDocument/2006/relationships" xmlns:m="http://schemas.openxmlformats.org/officeDocument/2006/math" xmlns:v="urn:schemas-microsoft-com:vml" xmlns:wp14="http://schemas.microsoft.com/office/word/2010/wordprocessingDrawing" xmlns:wp="http://schemas.openxmlformats.org/drawingml/2006/wordprocessingDrawing" xmlns:w10="urn:schemas-microsoft-com:office:word" xmlns:w="http://schemas.openxmlformats.org/wordprocessingml/2006/main" xmlns:w14="http://schemas.microsoft.com/office/word/2010/wordml" xmlns:w15="http://schemas.microsoft.com/office/word/2012/wordml" xmlns:w16cid="http://schemas.microsoft.com/office/word/2016/wordml/cid" xmlns:w16se="http://schemas.microsoft.com/office/word/2015/wordml/symex" xmlns:wpg="http://schemas.microsoft.com/office/word/2010/wordprocessingGroup" xmlns:wpi="http://schemas.microsoft.com/office/word/2010/wordprocessingInk" xmlns:wne="http://schemas.microsoft.com/office/word/2006/wordml" xmlns:wps="http://schemas.microsoft.com/office/word/2010/wordprocessingShape" mc:Ignorable="w14 w15 w16se w16cid wp14">
   <w:abstractNum w:abstractNumId="0" w15:restartNumberingAfterBreak="0">
+    <w:nsid w:val="03F616B8"/>
+    <w:multiLevelType w:val="hybridMultilevel"/>
+    <w:tmpl w:val="A41433BA"/>
+    <w:lvl w:ilvl="0" w:tplc="73701F96">
+      <w:start w:val="2"/>
+      <w:numFmt w:val="decimal"/>
+      <w:lvlText w:val="%1."/>
+      <w:lvlJc w:val="left"/>
+      <w:pPr>
+        <w:ind w:left="720" w:hanging="360"/>
+      </w:pPr>
+      <w:rPr>
+        <w:rFonts w:hint="default"/>
+        <w:b/>
+        <w:bCs/>
+      </w:rPr>
+    </w:lvl>
+    <w:lvl w:ilvl="1" w:tplc="04100019" w:tentative="1">
+      <w:start w:val="1"/>
+      <w:numFmt w:val="lowerLetter"/>
+      <w:lvlText w:val="%2."/>
+      <w:lvlJc w:val="left"/>
+      <w:pPr>
+        <w:ind w:left="1440" w:hanging="360"/>
+      </w:pPr>
+    </w:lvl>
+    <w:lvl w:ilvl="2" w:tplc="0410001B" w:tentative="1">
+      <w:start w:val="1"/>
+      <w:numFmt w:val="lowerRoman"/>
+      <w:lvlText w:val="%3."/>
+      <w:lvlJc w:val="right"/>
+      <w:pPr>
+        <w:ind w:left="2160" w:hanging="180"/>
+      </w:pPr>
+    </w:lvl>
+    <w:lvl w:ilvl="3" w:tplc="0410000F" w:tentative="1">
+      <w:start w:val="1"/>
+      <w:numFmt w:val="decimal"/>
+      <w:lvlText w:val="%4."/>
+      <w:lvlJc w:val="left"/>
+      <w:pPr>
+        <w:ind w:left="2880" w:hanging="360"/>
+      </w:pPr>
+    </w:lvl>
+    <w:lvl w:ilvl="4" w:tplc="04100019" w:tentative="1">
+      <w:start w:val="1"/>
+      <w:numFmt w:val="lowerLetter"/>
+      <w:lvlText w:val="%5."/>
+      <w:lvlJc w:val="left"/>
+      <w:pPr>
+        <w:ind w:left="3600" w:hanging="360"/>
+      </w:pPr>
+    </w:lvl>
+    <w:lvl w:ilvl="5" w:tplc="0410001B" w:tentative="1">
+      <w:start w:val="1"/>
+      <w:numFmt w:val="lowerRoman"/>
+      <w:lvlText w:val="%6."/>
+      <w:lvlJc w:val="right"/>
+      <w:pPr>
+        <w:ind w:left="4320" w:hanging="180"/>
+      </w:pPr>
+    </w:lvl>
+    <w:lvl w:ilvl="6" w:tplc="0410000F" w:tentative="1">
+      <w:start w:val="1"/>
+      <w:numFmt w:val="decimal"/>
+      <w:lvlText w:val="%7."/>
+      <w:lvlJc w:val="left"/>
+      <w:pPr>
+        <w:ind w:left="5040" w:hanging="360"/>
+      </w:pPr>
+    </w:lvl>
+    <w:lvl w:ilvl="7" w:tplc="04100019" w:tentative="1">
+      <w:start w:val="1"/>
+      <w:numFmt w:val="lowerLetter"/>
+      <w:lvlText w:val="%8."/>
+      <w:lvlJc w:val="left"/>
+      <w:pPr>
+        <w:ind w:left="5760" w:hanging="360"/>
+      </w:pPr>
+    </w:lvl>
+    <w:lvl w:ilvl="8" w:tplc="0410001B" w:tentative="1">
+      <w:start w:val="1"/>
+      <w:numFmt w:val="lowerRoman"/>
+      <w:lvlText w:val="%9."/>
+      <w:lvlJc w:val="right"/>
+      <w:pPr>
+        <w:ind w:left="6480" w:hanging="180"/>
+      </w:pPr>
+    </w:lvl>
+  </w:abstractNum>
+  <w:abstractNum w:abstractNumId="1" w15:restartNumberingAfterBreak="0">
     <w:nsid w:val="0D0F2E02"/>
     <w:multiLevelType w:val="hybridMultilevel"/>
     <w:tmpl w:val="A1A60390"/>
@@ -1114,7 +1221,7 @@
       </w:pPr>
     </w:lvl>
   </w:abstractNum>
-  <w:abstractNum w:abstractNumId="1" w15:restartNumberingAfterBreak="0">
+  <w:abstractNum w:abstractNumId="2" w15:restartNumberingAfterBreak="0">
     <w:nsid w:val="0E754438"/>
     <w:multiLevelType w:val="hybridMultilevel"/>
     <w:tmpl w:val="A014AE10"/>
@@ -1205,7 +1312,7 @@
       </w:pPr>
     </w:lvl>
   </w:abstractNum>
-  <w:abstractNum w:abstractNumId="2" w15:restartNumberingAfterBreak="0">
+  <w:abstractNum w:abstractNumId="3" w15:restartNumberingAfterBreak="0">
     <w:nsid w:val="1800674D"/>
     <w:multiLevelType w:val="hybridMultilevel"/>
     <w:tmpl w:val="6A56F22C"/>
@@ -1296,7 +1403,96 @@
       </w:pPr>
     </w:lvl>
   </w:abstractNum>
-  <w:abstractNum w:abstractNumId="3" w15:restartNumberingAfterBreak="0">
+  <w:abstractNum w:abstractNumId="4" w15:restartNumberingAfterBreak="0">
+    <w:nsid w:val="1E16635B"/>
+    <w:multiLevelType w:val="hybridMultilevel"/>
+    <w:tmpl w:val="E65C0532"/>
+    <w:lvl w:ilvl="0" w:tplc="FC16719E">
+      <w:start w:val="3"/>
+      <w:numFmt w:val="decimal"/>
+      <w:lvlText w:val="%1."/>
+      <w:lvlJc w:val="left"/>
+      <w:pPr>
+        <w:ind w:left="720" w:hanging="360"/>
+      </w:pPr>
+      <w:rPr>
+        <w:rFonts w:hint="default"/>
+      </w:rPr>
+    </w:lvl>
+    <w:lvl w:ilvl="1" w:tplc="04100019" w:tentative="1">
+      <w:start w:val="1"/>
+      <w:numFmt w:val="lowerLetter"/>
+      <w:lvlText w:val="%2."/>
+      <w:lvlJc w:val="left"/>
+      <w:pPr>
+        <w:ind w:left="1440" w:hanging="360"/>
+      </w:pPr>
+    </w:lvl>
+    <w:lvl w:ilvl="2" w:tplc="0410001B" w:tentative="1">
+      <w:start w:val="1"/>
+      <w:numFmt w:val="lowerRoman"/>
+      <w:lvlText w:val="%3."/>
+      <w:lvlJc w:val="right"/>
+      <w:pPr>
+        <w:ind w:left="2160" w:hanging="180"/>
+      </w:pPr>
+    </w:lvl>
+    <w:lvl w:ilvl="3" w:tplc="0410000F" w:tentative="1">
+      <w:start w:val="1"/>
+      <w:numFmt w:val="decimal"/>
+      <w:lvlText w:val="%4."/>
+      <w:lvlJc w:val="left"/>
+      <w:pPr>
+        <w:ind w:left="2880" w:hanging="360"/>
+      </w:pPr>
+    </w:lvl>
+    <w:lvl w:ilvl="4" w:tplc="04100019" w:tentative="1">
+      <w:start w:val="1"/>
+      <w:numFmt w:val="lowerLetter"/>
+      <w:lvlText w:val="%5."/>
+      <w:lvlJc w:val="left"/>
+      <w:pPr>
+        <w:ind w:left="3600" w:hanging="360"/>
+      </w:pPr>
+    </w:lvl>
+    <w:lvl w:ilvl="5" w:tplc="0410001B" w:tentative="1">
+      <w:start w:val="1"/>
+      <w:numFmt w:val="lowerRoman"/>
+      <w:lvlText w:val="%6."/>
+      <w:lvlJc w:val="right"/>
+      <w:pPr>
+        <w:ind w:left="4320" w:hanging="180"/>
+      </w:pPr>
+    </w:lvl>
+    <w:lvl w:ilvl="6" w:tplc="0410000F" w:tentative="1">
+      <w:start w:val="1"/>
+      <w:numFmt w:val="decimal"/>
+      <w:lvlText w:val="%7."/>
+      <w:lvlJc w:val="left"/>
+      <w:pPr>
+        <w:ind w:left="5040" w:hanging="360"/>
+      </w:pPr>
+    </w:lvl>
+    <w:lvl w:ilvl="7" w:tplc="04100019" w:tentative="1">
+      <w:start w:val="1"/>
+      <w:numFmt w:val="lowerLetter"/>
+      <w:lvlText w:val="%8."/>
+      <w:lvlJc w:val="left"/>
+      <w:pPr>
+        <w:ind w:left="5760" w:hanging="360"/>
+      </w:pPr>
+    </w:lvl>
+    <w:lvl w:ilvl="8" w:tplc="0410001B" w:tentative="1">
+      <w:start w:val="1"/>
+      <w:numFmt w:val="lowerRoman"/>
+      <w:lvlText w:val="%9."/>
+      <w:lvlJc w:val="right"/>
+      <w:pPr>
+        <w:ind w:left="6480" w:hanging="180"/>
+      </w:pPr>
+    </w:lvl>
+  </w:abstractNum>
+  <w:abstractNum w:abstractNumId="5" w15:restartNumberingAfterBreak="0">
     <w:nsid w:val="205D4B94"/>
     <w:multiLevelType w:val="hybridMultilevel"/>
     <w:tmpl w:val="1F30D06C"/>
@@ -1385,7 +1581,7 @@
       </w:pPr>
     </w:lvl>
   </w:abstractNum>
-  <w:abstractNum w:abstractNumId="4" w15:restartNumberingAfterBreak="0">
+  <w:abstractNum w:abstractNumId="6" w15:restartNumberingAfterBreak="0">
     <w:nsid w:val="29962726"/>
     <w:multiLevelType w:val="hybridMultilevel"/>
     <w:tmpl w:val="1690FFE6"/>
@@ -1476,7 +1672,7 @@
       </w:pPr>
     </w:lvl>
   </w:abstractNum>
-  <w:abstractNum w:abstractNumId="5" w15:restartNumberingAfterBreak="0">
+  <w:abstractNum w:abstractNumId="7" w15:restartNumberingAfterBreak="0">
     <w:nsid w:val="2C526EEE"/>
     <w:multiLevelType w:val="hybridMultilevel"/>
     <w:tmpl w:val="BC801140"/>
@@ -1565,7 +1761,7 @@
       </w:pPr>
     </w:lvl>
   </w:abstractNum>
-  <w:abstractNum w:abstractNumId="6" w15:restartNumberingAfterBreak="0">
+  <w:abstractNum w:abstractNumId="8" w15:restartNumberingAfterBreak="0">
     <w:nsid w:val="2F36557D"/>
     <w:multiLevelType w:val="hybridMultilevel"/>
     <w:tmpl w:val="CEF2A04E"/>
@@ -1656,7 +1852,7 @@
       </w:pPr>
     </w:lvl>
   </w:abstractNum>
-  <w:abstractNum w:abstractNumId="7" w15:restartNumberingAfterBreak="0">
+  <w:abstractNum w:abstractNumId="9" w15:restartNumberingAfterBreak="0">
     <w:nsid w:val="393E40B4"/>
     <w:multiLevelType w:val="hybridMultilevel"/>
     <w:tmpl w:val="766C8C16"/>
@@ -1745,7 +1941,7 @@
       </w:pPr>
     </w:lvl>
   </w:abstractNum>
-  <w:abstractNum w:abstractNumId="8" w15:restartNumberingAfterBreak="0">
+  <w:abstractNum w:abstractNumId="10" w15:restartNumberingAfterBreak="0">
     <w:nsid w:val="3AFB6F2A"/>
     <w:multiLevelType w:val="hybridMultilevel"/>
     <w:tmpl w:val="DF9641A6"/>
@@ -1834,7 +2030,98 @@
       </w:pPr>
     </w:lvl>
   </w:abstractNum>
-  <w:abstractNum w:abstractNumId="9" w15:restartNumberingAfterBreak="0">
+  <w:abstractNum w:abstractNumId="11" w15:restartNumberingAfterBreak="0">
+    <w:nsid w:val="3B991F6F"/>
+    <w:multiLevelType w:val="hybridMultilevel"/>
+    <w:tmpl w:val="2DE6447A"/>
+    <w:lvl w:ilvl="0" w:tplc="59BA9DF6">
+      <w:start w:val="5"/>
+      <w:numFmt w:val="decimal"/>
+      <w:lvlText w:val="%1."/>
+      <w:lvlJc w:val="left"/>
+      <w:pPr>
+        <w:ind w:left="720" w:hanging="360"/>
+      </w:pPr>
+      <w:rPr>
+        <w:rFonts w:hint="default"/>
+        <w:b/>
+        <w:bCs/>
+      </w:rPr>
+    </w:lvl>
+    <w:lvl w:ilvl="1" w:tplc="04100019" w:tentative="1">
+      <w:start w:val="1"/>
+      <w:numFmt w:val="lowerLetter"/>
+      <w:lvlText w:val="%2."/>
+      <w:lvlJc w:val="left"/>
+      <w:pPr>
+        <w:ind w:left="1440" w:hanging="360"/>
+      </w:pPr>
+    </w:lvl>
+    <w:lvl w:ilvl="2" w:tplc="0410001B" w:tentative="1">
+      <w:start w:val="1"/>
+      <w:numFmt w:val="lowerRoman"/>
+      <w:lvlText w:val="%3."/>
+      <w:lvlJc w:val="right"/>
+      <w:pPr>
+        <w:ind w:left="2160" w:hanging="180"/>
+      </w:pPr>
+    </w:lvl>
+    <w:lvl w:ilvl="3" w:tplc="0410000F" w:tentative="1">
+      <w:start w:val="1"/>
+      <w:numFmt w:val="decimal"/>
+      <w:lvlText w:val="%4."/>
+      <w:lvlJc w:val="left"/>
+      <w:pPr>
+        <w:ind w:left="2880" w:hanging="360"/>
+      </w:pPr>
+    </w:lvl>
+    <w:lvl w:ilvl="4" w:tplc="04100019" w:tentative="1">
+      <w:start w:val="1"/>
+      <w:numFmt w:val="lowerLetter"/>
+      <w:lvlText w:val="%5."/>
+      <w:lvlJc w:val="left"/>
+      <w:pPr>
+        <w:ind w:left="3600" w:hanging="360"/>
+      </w:pPr>
+    </w:lvl>
+    <w:lvl w:ilvl="5" w:tplc="0410001B" w:tentative="1">
+      <w:start w:val="1"/>
+      <w:numFmt w:val="lowerRoman"/>
+      <w:lvlText w:val="%6."/>
+      <w:lvlJc w:val="right"/>
+      <w:pPr>
+        <w:ind w:left="4320" w:hanging="180"/>
+      </w:pPr>
+    </w:lvl>
+    <w:lvl w:ilvl="6" w:tplc="0410000F" w:tentative="1">
+      <w:start w:val="1"/>
+      <w:numFmt w:val="decimal"/>
+      <w:lvlText w:val="%7."/>
+      <w:lvlJc w:val="left"/>
+      <w:pPr>
+        <w:ind w:left="5040" w:hanging="360"/>
+      </w:pPr>
+    </w:lvl>
+    <w:lvl w:ilvl="7" w:tplc="04100019" w:tentative="1">
+      <w:start w:val="1"/>
+      <w:numFmt w:val="lowerLetter"/>
+      <w:lvlText w:val="%8."/>
+      <w:lvlJc w:val="left"/>
+      <w:pPr>
+        <w:ind w:left="5760" w:hanging="360"/>
+      </w:pPr>
+    </w:lvl>
+    <w:lvl w:ilvl="8" w:tplc="0410001B" w:tentative="1">
+      <w:start w:val="1"/>
+      <w:numFmt w:val="lowerRoman"/>
+      <w:lvlText w:val="%9."/>
+      <w:lvlJc w:val="right"/>
+      <w:pPr>
+        <w:ind w:left="6480" w:hanging="180"/>
+      </w:pPr>
+    </w:lvl>
+  </w:abstractNum>
+  <w:abstractNum w:abstractNumId="12" w15:restartNumberingAfterBreak="0">
     <w:nsid w:val="44006E64"/>
     <w:multiLevelType w:val="hybridMultilevel"/>
     <w:tmpl w:val="686ECCEC"/>
@@ -1925,7 +2212,7 @@
       </w:pPr>
     </w:lvl>
   </w:abstractNum>
-  <w:abstractNum w:abstractNumId="10" w15:restartNumberingAfterBreak="0">
+  <w:abstractNum w:abstractNumId="13" w15:restartNumberingAfterBreak="0">
     <w:nsid w:val="4AFC6E5E"/>
     <w:multiLevelType w:val="hybridMultilevel"/>
     <w:tmpl w:val="BEE8678C"/>
@@ -2016,7 +2303,7 @@
       </w:pPr>
     </w:lvl>
   </w:abstractNum>
-  <w:abstractNum w:abstractNumId="11" w15:restartNumberingAfterBreak="0">
+  <w:abstractNum w:abstractNumId="14" w15:restartNumberingAfterBreak="0">
     <w:nsid w:val="4E251F70"/>
     <w:multiLevelType w:val="hybridMultilevel"/>
     <w:tmpl w:val="9704EA2E"/>
@@ -2107,7 +2394,7 @@
       </w:pPr>
     </w:lvl>
   </w:abstractNum>
-  <w:abstractNum w:abstractNumId="12" w15:restartNumberingAfterBreak="0">
+  <w:abstractNum w:abstractNumId="15" w15:restartNumberingAfterBreak="0">
     <w:nsid w:val="65326E29"/>
     <w:multiLevelType w:val="hybridMultilevel"/>
     <w:tmpl w:val="B4A6D01C"/>
@@ -2196,7 +2483,7 @@
       </w:pPr>
     </w:lvl>
   </w:abstractNum>
-  <w:abstractNum w:abstractNumId="13" w15:restartNumberingAfterBreak="0">
+  <w:abstractNum w:abstractNumId="16" w15:restartNumberingAfterBreak="0">
     <w:nsid w:val="6ADD6818"/>
     <w:multiLevelType w:val="hybridMultilevel"/>
     <w:tmpl w:val="445011E6"/>
@@ -2285,7 +2572,7 @@
       </w:pPr>
     </w:lvl>
   </w:abstractNum>
-  <w:abstractNum w:abstractNumId="14" w15:restartNumberingAfterBreak="0">
+  <w:abstractNum w:abstractNumId="17" w15:restartNumberingAfterBreak="0">
     <w:nsid w:val="6C216C86"/>
     <w:multiLevelType w:val="hybridMultilevel"/>
     <w:tmpl w:val="1E725D9C"/>
@@ -2377,49 +2664,58 @@
     </w:lvl>
   </w:abstractNum>
   <w:num w:numId="1">
+    <w:abstractNumId w:val="9"/>
+  </w:num>
+  <w:num w:numId="2">
+    <w:abstractNumId w:val="2"/>
+  </w:num>
+  <w:num w:numId="3">
+    <w:abstractNumId w:val="17"/>
+  </w:num>
+  <w:num w:numId="4">
+    <w:abstractNumId w:val="10"/>
+  </w:num>
+  <w:num w:numId="5">
+    <w:abstractNumId w:val="14"/>
+  </w:num>
+  <w:num w:numId="6">
     <w:abstractNumId w:val="7"/>
   </w:num>
-  <w:num w:numId="2">
+  <w:num w:numId="7">
+    <w:abstractNumId w:val="15"/>
+  </w:num>
+  <w:num w:numId="8">
+    <w:abstractNumId w:val="6"/>
+  </w:num>
+  <w:num w:numId="9">
     <w:abstractNumId w:val="1"/>
   </w:num>
-  <w:num w:numId="3">
-    <w:abstractNumId w:val="14"/>
-  </w:num>
-  <w:num w:numId="4">
+  <w:num w:numId="10">
     <w:abstractNumId w:val="8"/>
   </w:num>
-  <w:num w:numId="5">
-    <w:abstractNumId w:val="11"/>
+  <w:num w:numId="11">
+    <w:abstractNumId w:val="16"/>
   </w:num>
-  <w:num w:numId="6">
+  <w:num w:numId="12">
+    <w:abstractNumId w:val="12"/>
+  </w:num>
+  <w:num w:numId="13">
+    <w:abstractNumId w:val="3"/>
+  </w:num>
+  <w:num w:numId="14">
     <w:abstractNumId w:val="5"/>
   </w:num>
-  <w:num w:numId="7">
-    <w:abstractNumId w:val="12"/>
+  <w:num w:numId="15">
+    <w:abstractNumId w:val="13"/>
   </w:num>
-  <w:num w:numId="8">
+  <w:num w:numId="16">
+    <w:abstractNumId w:val="0"/>
+  </w:num>
+  <w:num w:numId="17">
     <w:abstractNumId w:val="4"/>
   </w:num>
-  <w:num w:numId="9">
-    <w:abstractNumId w:val="0"/>
-  </w:num>
-  <w:num w:numId="10">
-    <w:abstractNumId w:val="6"/>
-  </w:num>
-  <w:num w:numId="11">
-    <w:abstractNumId w:val="13"/>
-  </w:num>
-  <w:num w:numId="12">
-    <w:abstractNumId w:val="9"/>
-  </w:num>
-  <w:num w:numId="13">
-    <w:abstractNumId w:val="2"/>
-  </w:num>
-  <w:num w:numId="14">
-    <w:abstractNumId w:val="3"/>
-  </w:num>
-  <w:num w:numId="15">
-    <w:abstractNumId w:val="10"/>
+  <w:num w:numId="18">
+    <w:abstractNumId w:val="11"/>
   </w:num>
 </w:numbering>
 </file>
@@ -2441,7 +2737,7 @@
       </w:pPr>
     </w:pPrDefault>
   </w:docDefaults>
-  <w:latentStyles w:defLockedState="0" w:defUIPriority="99" w:defSemiHidden="0" w:defUnhideWhenUsed="0" w:defQFormat="0" w:count="377">
+  <w:latentStyles w:defLockedState="0" w:defUIPriority="99" w:defSemiHidden="0" w:defUnhideWhenUsed="0" w:defQFormat="0" w:count="376">
     <w:lsdException w:name="Normal" w:uiPriority="0" w:qFormat="1"/>
     <w:lsdException w:name="heading 1" w:uiPriority="9" w:qFormat="1"/>
     <w:lsdException w:name="heading 2" w:semiHidden="1" w:uiPriority="9" w:unhideWhenUsed="1" w:qFormat="1"/>
@@ -2818,7 +3114,6 @@
     <w:lsdException w:name="Hashtag" w:semiHidden="1" w:unhideWhenUsed="1"/>
     <w:lsdException w:name="Unresolved Mention" w:semiHidden="1" w:unhideWhenUsed="1"/>
     <w:lsdException w:name="Smart Link" w:semiHidden="1" w:unhideWhenUsed="1"/>
-    <w:lsdException w:name="Smart Link Error" w:semiHidden="1" w:unhideWhenUsed="1"/>
   </w:latentStyles>
   <w:style w:type="paragraph" w:default="1" w:styleId="Normale">
     <w:name w:val="Normal"/>
@@ -3184,7 +3479,7 @@
 </file>
 
 <file path=customXml/itemProps1.xml><?xml version="1.0" encoding="utf-8"?>
-<ds:datastoreItem xmlns:ds="http://schemas.openxmlformats.org/officeDocument/2006/customXml" ds:itemID="{D8850604-F5AA-499D-8CB7-077F34CB5108}">
+<ds:datastoreItem xmlns:ds="http://schemas.openxmlformats.org/officeDocument/2006/customXml" ds:itemID="{3453B489-8602-4295-892C-FC4B8C1C83DF}">
   <ds:schemaRefs>
     <ds:schemaRef ds:uri="http://schemas.openxmlformats.org/officeDocument/2006/bibliography"/>
   </ds:schemaRefs>

</xml_diff>